<commit_message>
add Vector and modify Stack in Design Document
</commit_message>
<xml_diff>
--- a/doc/总体设计.docx
+++ b/doc/总体设计.docx
@@ -1170,6 +1170,11 @@
       </w:r>
     </w:p>
     <w:p>
+      <w:pPr>
+        <w:rPr>
+          <w:rFonts w:hint="eastAsia"/>
+        </w:rPr>
+      </w:pPr>
       <w:r>
         <w:tab/>
       </w:r>
@@ -1373,28 +1378,71 @@
     </w:p>
     <w:p>
       <w:pPr>
+        <w:ind w:left="840"/>
+        <w:rPr>
+          <w:rFonts w:hint="eastAsia"/>
+        </w:rPr>
+      </w:pPr>
+      <w:r>
+        <w:tab/>
+      </w:r>
+      <w:r>
+        <w:rPr>
+          <w:rFonts w:hint="eastAsia"/>
+        </w:rPr>
+        <w:t>Vector&lt;pair&lt;T,int&gt;&gt; heads</w:t>
+      </w:r>
+    </w:p>
+    <w:p>
+      <w:pPr>
         <w:ind w:left="1260"/>
-      </w:pPr>
-      <w:r>
-        <w:rPr>
-          <w:rFonts w:hint="eastAsia"/>
-        </w:rPr>
-        <w:t>将类型为T的实例以升序、块状链表的形式存于文件中，支持插入、查询、删除。</w:t>
-      </w:r>
-    </w:p>
-    <w:p>
-      <w:r>
+        <w:rPr>
+          <w:rFonts w:hint="eastAsia"/>
+        </w:rPr>
+      </w:pPr>
+      <w:r>
+        <w:rPr>
+          <w:rFonts w:hint="eastAsia"/>
+        </w:rPr>
+        <w:t>将类型为T的实例以升序、块状链表的形式存于文件中，支持插入、查询、删</w:t>
+      </w:r>
+      <w:r>
+        <w:rPr>
+          <w:rFonts w:hint="eastAsia"/>
+        </w:rPr>
         <w:lastRenderedPageBreak/>
-        <w:tab/>
-      </w:r>
-      <w:r>
-        <w:tab/>
-      </w:r>
-      <w:r>
-        <w:rPr>
-          <w:rFonts w:hint="eastAsia"/>
-        </w:rPr>
-        <w:t>Stack&lt;class T&gt;:public Base</w:t>
+        <w:t>除。</w:t>
+      </w:r>
+    </w:p>
+    <w:p>
+      <w:pPr>
+        <w:rPr>
+          <w:rFonts w:hint="eastAsia"/>
+        </w:rPr>
+      </w:pPr>
+      <w:r>
+        <w:tab/>
+      </w:r>
+      <w:r>
+        <w:tab/>
+      </w:r>
+      <w:r>
+        <w:rPr>
+          <w:rFonts w:hint="eastAsia"/>
+        </w:rPr>
+        <w:t>S</w:t>
+      </w:r>
+      <w:r>
+        <w:rPr>
+          <w:rFonts w:hint="eastAsia"/>
+        </w:rPr>
+        <w:t>tack</w:t>
+      </w:r>
+      <w:r>
+        <w:rPr>
+          <w:rFonts w:hint="eastAsia"/>
+        </w:rPr>
+        <w:t>&lt;class T&gt;:public Base</w:t>
       </w:r>
     </w:p>
     <w:p>
@@ -1405,49 +1453,13 @@
         <w:rPr>
           <w:rFonts w:hint="eastAsia"/>
         </w:rPr>
-        <w:t>将类型为T的实例以</w:t>
-      </w:r>
-      <w:r>
-        <w:rPr>
-          <w:rFonts w:hint="eastAsia"/>
-        </w:rPr>
-        <w:t>栈</w:t>
-      </w:r>
-      <w:r>
-        <w:rPr>
-          <w:rFonts w:hint="eastAsia"/>
-        </w:rPr>
-        <w:t>的形式存于文件中，支持</w:t>
-      </w:r>
-      <w:r>
-        <w:rPr>
-          <w:rFonts w:hint="eastAsia"/>
-        </w:rPr>
-        <w:t>压入</w:t>
-      </w:r>
-      <w:r>
-        <w:rPr>
-          <w:rFonts w:hint="eastAsia"/>
-        </w:rPr>
-        <w:t>、查询</w:t>
-      </w:r>
-      <w:r>
-        <w:rPr>
-          <w:rFonts w:hint="eastAsia"/>
-        </w:rPr>
-        <w:t>栈顶</w:t>
-      </w:r>
-      <w:r>
-        <w:rPr>
-          <w:rFonts w:hint="eastAsia"/>
-        </w:rPr>
-        <w:t>、</w:t>
-      </w:r>
-      <w:r>
-        <w:rPr>
-          <w:rFonts w:hint="eastAsia"/>
-        </w:rPr>
-        <w:t>弹出</w:t>
+        <w:t>将类型为T的实例以栈的形式存于文件中，支持压入、查询栈顶、弹出</w:t>
+      </w:r>
+      <w:r>
+        <w:rPr>
+          <w:rFonts w:hint="eastAsia"/>
+        </w:rPr>
+        <w:t>、整体读取</w:t>
       </w:r>
       <w:r>
         <w:rPr>
@@ -1457,13 +1469,47 @@
       </w:r>
     </w:p>
     <w:p>
-      <w:pPr>
-        <w:rPr>
-          <w:rFonts w:hint="eastAsia"/>
-        </w:rPr>
-      </w:pPr>
-    </w:p>
-    <w:p>
+      <w:r>
+        <w:tab/>
+      </w:r>
+      <w:r>
+        <w:tab/>
+      </w:r>
+      <w:r>
+        <w:rPr>
+          <w:rFonts w:hint="eastAsia"/>
+        </w:rPr>
+        <w:t>Vector&lt;class T&gt;:public Base</w:t>
+      </w:r>
+    </w:p>
+    <w:p>
+      <w:pPr>
+        <w:rPr>
+          <w:rFonts w:hint="eastAsia"/>
+        </w:rPr>
+      </w:pPr>
+      <w:r>
+        <w:tab/>
+      </w:r>
+      <w:r>
+        <w:tab/>
+      </w:r>
+      <w:r>
+        <w:tab/>
+      </w:r>
+      <w:r>
+        <w:rPr>
+          <w:rFonts w:hint="eastAsia"/>
+        </w:rPr>
+        <w:t>将类型为T的实例以动态数组的形式存入文件中，支持整体读取、修改</w:t>
+      </w:r>
+    </w:p>
+    <w:p>
+      <w:pPr>
+        <w:rPr>
+          <w:rFonts w:hint="eastAsia"/>
+        </w:rPr>
+      </w:pPr>
       <w:r>
         <w:tab/>
       </w:r>
@@ -1475,6 +1521,11 @@
       </w:r>
     </w:p>
     <w:p>
+      <w:pPr>
+        <w:rPr>
+          <w:rFonts w:hint="eastAsia"/>
+        </w:rPr>
+      </w:pPr>
       <w:r>
         <w:tab/>
       </w:r>
@@ -1497,6 +1548,9 @@
     <w:p>
       <w:pPr>
         <w:ind w:left="1260"/>
+        <w:rPr>
+          <w:rFonts w:hint="eastAsia"/>
+        </w:rPr>
       </w:pPr>
       <w:r>
         <w:rPr>
@@ -1558,6 +1612,9 @@
     <w:p>
       <w:pPr>
         <w:ind w:left="840" w:firstLine="420"/>
+        <w:rPr>
+          <w:rFonts w:hint="eastAsia"/>
+        </w:rPr>
       </w:pPr>
       <w:r>
         <w:rPr>
@@ -1575,6 +1632,9 @@
     <w:p>
       <w:pPr>
         <w:ind w:left="840" w:firstLine="420"/>
+        <w:rPr>
+          <w:rFonts w:hint="eastAsia"/>
+        </w:rPr>
       </w:pPr>
       <w:r>
         <w:rPr>
@@ -1592,6 +1652,9 @@
     <w:p>
       <w:pPr>
         <w:ind w:left="840" w:firstLine="420"/>
+        <w:rPr>
+          <w:rFonts w:hint="eastAsia"/>
+        </w:rPr>
       </w:pPr>
       <w:r>
         <w:rPr>
@@ -1615,6 +1678,9 @@
     <w:p>
       <w:pPr>
         <w:ind w:left="840" w:firstLine="420"/>
+        <w:rPr>
+          <w:rFonts w:hint="eastAsia"/>
+        </w:rPr>
       </w:pPr>
       <w:r>
         <w:rPr>
@@ -1638,6 +1704,9 @@
     <w:p>
       <w:pPr>
         <w:ind w:left="840" w:firstLine="420"/>
+        <w:rPr>
+          <w:rFonts w:hint="eastAsia"/>
+        </w:rPr>
       </w:pPr>
       <w:r>
         <w:rPr>
@@ -1667,6 +1736,11 @@
       </w:r>
     </w:p>
     <w:p>
+      <w:pPr>
+        <w:rPr>
+          <w:rFonts w:hint="eastAsia"/>
+        </w:rPr>
+      </w:pPr>
       <w:r>
         <w:tab/>
       </w:r>
@@ -1678,6 +1752,11 @@
       </w:r>
     </w:p>
     <w:p>
+      <w:pPr>
+        <w:rPr>
+          <w:rFonts w:hint="eastAsia"/>
+        </w:rPr>
+      </w:pPr>
       <w:r>
         <w:tab/>
       </w:r>
@@ -1692,6 +1771,11 @@
       </w:r>
     </w:p>
     <w:p>
+      <w:pPr>
+        <w:rPr>
+          <w:rFonts w:hint="eastAsia"/>
+        </w:rPr>
+      </w:pPr>
       <w:r>
         <w:tab/>
       </w:r>
@@ -1715,6 +1799,11 @@
       </w:r>
     </w:p>
     <w:p>
+      <w:pPr>
+        <w:rPr>
+          <w:rFonts w:hint="eastAsia"/>
+        </w:rPr>
+      </w:pPr>
       <w:r>
         <w:tab/>
       </w:r>
@@ -1732,6 +1821,11 @@
       </w:r>
     </w:p>
     <w:p>
+      <w:pPr>
+        <w:rPr>
+          <w:rFonts w:hint="eastAsia"/>
+        </w:rPr>
+      </w:pPr>
       <w:r>
         <w:tab/>
       </w:r>
@@ -1777,6 +1871,11 @@
       </w:r>
     </w:p>
     <w:p>
+      <w:pPr>
+        <w:rPr>
+          <w:rFonts w:hint="eastAsia"/>
+        </w:rPr>
+      </w:pPr>
       <w:r>
         <w:tab/>
       </w:r>
@@ -1791,6 +1890,11 @@
       </w:r>
     </w:p>
     <w:p>
+      <w:pPr>
+        <w:rPr>
+          <w:rFonts w:hint="eastAsia"/>
+        </w:rPr>
+      </w:pPr>
       <w:r>
         <w:tab/>
       </w:r>
@@ -1814,6 +1918,11 @@
       </w:r>
     </w:p>
     <w:p>
+      <w:pPr>
+        <w:rPr>
+          <w:rFonts w:hint="eastAsia"/>
+        </w:rPr>
+      </w:pPr>
       <w:r>
         <w:tab/>
       </w:r>
@@ -1843,6 +1952,11 @@
       </w:r>
     </w:p>
     <w:p>
+      <w:pPr>
+        <w:rPr>
+          <w:rFonts w:hint="eastAsia"/>
+        </w:rPr>
+      </w:pPr>
       <w:r>
         <w:tab/>
       </w:r>
@@ -1860,6 +1974,11 @@
       </w:r>
     </w:p>
     <w:p>
+      <w:pPr>
+        <w:rPr>
+          <w:rFonts w:hint="eastAsia"/>
+        </w:rPr>
+      </w:pPr>
       <w:r>
         <w:tab/>
       </w:r>
@@ -1877,6 +1996,11 @@
       </w:r>
     </w:p>
     <w:p>
+      <w:pPr>
+        <w:rPr>
+          <w:rFonts w:hint="eastAsia"/>
+        </w:rPr>
+      </w:pPr>
       <w:r>
         <w:tab/>
       </w:r>
@@ -1919,6 +2043,11 @@
       </w:r>
     </w:p>
     <w:p>
+      <w:pPr>
+        <w:rPr>
+          <w:rFonts w:hint="eastAsia"/>
+        </w:rPr>
+      </w:pPr>
       <w:r>
         <w:tab/>
       </w:r>
@@ -1936,6 +2065,11 @@
       </w:r>
     </w:p>
     <w:p>
+      <w:pPr>
+        <w:rPr>
+          <w:rFonts w:hint="eastAsia"/>
+        </w:rPr>
+      </w:pPr>
       <w:r>
         <w:tab/>
       </w:r>
@@ -1953,6 +2087,11 @@
       </w:r>
     </w:p>
     <w:p>
+      <w:pPr>
+        <w:rPr>
+          <w:rFonts w:hint="eastAsia"/>
+        </w:rPr>
+      </w:pPr>
       <w:r>
         <w:tab/>
       </w:r>
@@ -1967,6 +2106,11 @@
       </w:r>
     </w:p>
     <w:p>
+      <w:pPr>
+        <w:rPr>
+          <w:rFonts w:hint="eastAsia"/>
+        </w:rPr>
+      </w:pPr>
       <w:r>
         <w:tab/>
       </w:r>
@@ -1984,6 +2128,11 @@
       </w:r>
     </w:p>
     <w:p>
+      <w:pPr>
+        <w:rPr>
+          <w:rFonts w:hint="eastAsia"/>
+        </w:rPr>
+      </w:pPr>
       <w:r>
         <w:tab/>
       </w:r>
@@ -2943,6 +3092,7 @@
   <w:style w:type="character" w:default="1" w:styleId="a0">
     <w:name w:val="Default Paragraph Font"/>
     <w:uiPriority w:val="1"/>
+    <w:semiHidden/>
     <w:unhideWhenUsed/>
   </w:style>
   <w:style w:type="table" w:default="1" w:styleId="a1">

</xml_diff>